<commit_message>
changed docx to 2 line file
</commit_message>
<xml_diff>
--- a/ello world.docx
+++ b/ello world.docx
@@ -18,7 +18,14 @@
         <w:rPr>
           <w:lang w:val="en-US"/>
         </w:rPr>
-        <w:t xml:space="preserve"> by Aghila</w:t>
+        <w:t xml:space="preserve"> by </w:t>
+      </w:r>
+      <w:proofErr w:type="spellStart"/>
+      <w:r>
+        <w:rPr>
+          <w:lang w:val="en-US"/>
+        </w:rPr>
+        <w:t>Aghila</w:t>
       </w:r>
       <w:r>
         <w:rPr>
@@ -26,6 +33,41 @@
         </w:rPr>
         <w:t>aaaaa</w:t>
       </w:r>
+      <w:proofErr w:type="spellEnd"/>
+    </w:p>
+    <w:p>
+      <w:pPr>
+        <w:rPr>
+          <w:lang w:val="en-US"/>
+        </w:rPr>
+      </w:pPr>
+      <w:r>
+        <w:rPr>
+          <w:lang w:val="en-US"/>
+        </w:rPr>
+        <w:t xml:space="preserve">Hey there my name is Aghila </w:t>
+      </w:r>
+      <w:proofErr w:type="spellStart"/>
+      <w:r>
+        <w:rPr>
+          <w:lang w:val="en-US"/>
+        </w:rPr>
+        <w:t>im</w:t>
+      </w:r>
+      <w:proofErr w:type="spellEnd"/>
+      <w:r>
+        <w:rPr>
+          <w:lang w:val="en-US"/>
+        </w:rPr>
+        <w:t xml:space="preserve"> learning git</w:t>
+      </w:r>
+    </w:p>
+    <w:p>
+      <w:pPr>
+        <w:rPr>
+          <w:lang w:val="en-US"/>
+        </w:rPr>
+      </w:pPr>
     </w:p>
     <w:sectPr>
       <w:pgSz w:w="11906" w:h="16838"/>

</xml_diff>